<commit_message>
committing before DIFF SOLVER EDIT
</commit_message>
<xml_diff>
--- a/PotentialFieldsCollaborativeControl_RAZAI/results - swarm - fig4 and beyond.docx
+++ b/PotentialFieldsCollaborativeControl_RAZAI/results - swarm - fig4 and beyond.docx
@@ -385,6 +385,7 @@
       <w:r>
         <w:t xml:space="preserve">See HOW Red moves – this is concerning </w:t>
       </w:r>
+      <w:proofErr w:type="spellStart"/>
       <w:r>
         <w:rPr>
           <w:rFonts w:ascii="Courier New" w:hAnsi="Courier New" w:cs="Courier New"/>
@@ -392,8 +393,9 @@
           <w:sz w:val="20"/>
           <w:szCs w:val="20"/>
         </w:rPr>
-        <w:t>F</w:t>
-      </w:r>
+        <w:t>FxkVSrkra</w:t>
+      </w:r>
+      <w:proofErr w:type="spellEnd"/>
       <w:r>
         <w:rPr>
           <w:rFonts w:ascii="Courier New" w:hAnsi="Courier New" w:cs="Courier New"/>
@@ -401,8 +403,9 @@
           <w:sz w:val="20"/>
           <w:szCs w:val="20"/>
         </w:rPr>
-        <w:t>x</w:t>
-      </w:r>
+        <w:t xml:space="preserve"> and </w:t>
+      </w:r>
+      <w:proofErr w:type="spellStart"/>
       <w:r>
         <w:rPr>
           <w:rFonts w:ascii="Courier New" w:hAnsi="Courier New" w:cs="Courier New"/>
@@ -410,26 +413,9 @@
           <w:sz w:val="20"/>
           <w:szCs w:val="20"/>
         </w:rPr>
-        <w:t>kVSrkra</w:t>
-      </w:r>
-      <w:r>
-        <w:rPr>
-          <w:rFonts w:ascii="Courier New" w:hAnsi="Courier New" w:cs="Courier New"/>
-          <w:color w:val="000000"/>
-          <w:sz w:val="20"/>
-          <w:szCs w:val="20"/>
-        </w:rPr>
-        <w:t xml:space="preserve"> and </w:t>
-      </w:r>
-      <w:r>
-        <w:rPr>
-          <w:rFonts w:ascii="Courier New" w:hAnsi="Courier New" w:cs="Courier New"/>
-          <w:color w:val="000000"/>
-          <w:sz w:val="20"/>
-          <w:szCs w:val="20"/>
-        </w:rPr>
         <w:t>FykVSrkra</w:t>
       </w:r>
+      <w:proofErr w:type="spellEnd"/>
     </w:p>
     <w:p/>
     <w:p/>
@@ -536,16 +522,195 @@
     </w:p>
     <w:p>
       <w:r>
-        <w:t>Virtual is FAST, swarm becomes at the back – formation maintained – obstacle cleared much better – nee</w:t>
+        <w:t>Virtual is FAST, swarm becomes at the back – formation maintained – obstacle cleared much better – need to add feedback to virtual force.</w:t>
+      </w:r>
+    </w:p>
+    <w:p/>
+    <w:p>
+      <w:r>
+        <w:br w:type="page"/>
+      </w:r>
+    </w:p>
+    <w:p>
+      <w:r>
+        <w:rPr>
+          <w:noProof/>
+        </w:rPr>
+        <w:lastRenderedPageBreak/>
+        <w:drawing>
+          <wp:inline distT="0" distB="0" distL="0" distR="0" wp14:anchorId="6D6AA440" wp14:editId="72DF1EC1">
+            <wp:extent cx="9777730" cy="5499735"/>
+            <wp:effectExtent l="0" t="0" r="0" b="5715"/>
+            <wp:docPr id="7" name="Picture 7"/>
+            <wp:cNvGraphicFramePr>
+              <a:graphicFrameLocks xmlns:a="http://schemas.openxmlformats.org/drawingml/2006/main" noChangeAspect="1"/>
+            </wp:cNvGraphicFramePr>
+            <a:graphic xmlns:a="http://schemas.openxmlformats.org/drawingml/2006/main">
+              <a:graphicData uri="http://schemas.openxmlformats.org/drawingml/2006/picture">
+                <pic:pic xmlns:pic="http://schemas.openxmlformats.org/drawingml/2006/picture">
+                  <pic:nvPicPr>
+                    <pic:cNvPr id="1" name=""/>
+                    <pic:cNvPicPr/>
+                  </pic:nvPicPr>
+                  <pic:blipFill>
+                    <a:blip r:embed="rId13"/>
+                    <a:stretch>
+                      <a:fillRect/>
+                    </a:stretch>
+                  </pic:blipFill>
+                  <pic:spPr>
+                    <a:xfrm>
+                      <a:off x="0" y="0"/>
+                      <a:ext cx="9777730" cy="5499735"/>
+                    </a:xfrm>
+                    <a:prstGeom prst="rect">
+                      <a:avLst/>
+                    </a:prstGeom>
+                  </pic:spPr>
+                </pic:pic>
+              </a:graphicData>
+            </a:graphic>
+          </wp:inline>
+        </w:drawing>
+      </w:r>
+    </w:p>
+    <w:p>
+      <w:r>
+        <w:t xml:space="preserve">Feedback to Virtual Force added, </w:t>
+      </w:r>
+      <w:proofErr w:type="gramStart"/>
+      <w:r>
+        <w:t>Constrains</w:t>
+      </w:r>
+      <w:proofErr w:type="gramEnd"/>
+      <w:r>
+        <w:t xml:space="preserve"> added properly, in a </w:t>
+      </w:r>
+      <w:proofErr w:type="spellStart"/>
+      <w:r>
+        <w:t>a</w:t>
+      </w:r>
+      <w:proofErr w:type="spellEnd"/>
+      <w:r>
+        <w:t xml:space="preserve"> SCALLING manner.</w:t>
+      </w:r>
+    </w:p>
+    <w:p>
+      <w:r>
+        <w:br w:type="page"/>
+      </w:r>
+    </w:p>
+    <w:p>
+      <w:r>
+        <w:rPr>
+          <w:noProof/>
+        </w:rPr>
+        <w:lastRenderedPageBreak/>
+        <w:drawing>
+          <wp:inline distT="0" distB="0" distL="0" distR="0" wp14:anchorId="77EF9759" wp14:editId="6FA423CF">
+            <wp:extent cx="9777730" cy="5499735"/>
+            <wp:effectExtent l="0" t="0" r="0" b="5715"/>
+            <wp:docPr id="8" name="Picture 8"/>
+            <wp:cNvGraphicFramePr>
+              <a:graphicFrameLocks xmlns:a="http://schemas.openxmlformats.org/drawingml/2006/main" noChangeAspect="1"/>
+            </wp:cNvGraphicFramePr>
+            <a:graphic xmlns:a="http://schemas.openxmlformats.org/drawingml/2006/main">
+              <a:graphicData uri="http://schemas.openxmlformats.org/drawingml/2006/picture">
+                <pic:pic xmlns:pic="http://schemas.openxmlformats.org/drawingml/2006/picture">
+                  <pic:nvPicPr>
+                    <pic:cNvPr id="1" name=""/>
+                    <pic:cNvPicPr/>
+                  </pic:nvPicPr>
+                  <pic:blipFill>
+                    <a:blip r:embed="rId14"/>
+                    <a:stretch>
+                      <a:fillRect/>
+                    </a:stretch>
+                  </pic:blipFill>
+                  <pic:spPr>
+                    <a:xfrm>
+                      <a:off x="0" y="0"/>
+                      <a:ext cx="9777730" cy="5499735"/>
+                    </a:xfrm>
+                    <a:prstGeom prst="rect">
+                      <a:avLst/>
+                    </a:prstGeom>
+                  </pic:spPr>
+                </pic:pic>
+              </a:graphicData>
+            </a:graphic>
+          </wp:inline>
+        </w:drawing>
+      </w:r>
+    </w:p>
+    <w:p>
+      <w:r>
+        <w:t xml:space="preserve">No Feedback on Virtual Force, </w:t>
+      </w:r>
+      <w:proofErr w:type="spellStart"/>
+      <w:r>
+        <w:t>kp</w:t>
+      </w:r>
+      <w:proofErr w:type="spellEnd"/>
+      <w:r>
+        <w:t>=0</w:t>
+      </w:r>
+    </w:p>
+    <w:p>
+      <w:r>
+        <w:t>Swarm formation is not happening BEYOND obstacle.</w:t>
+      </w:r>
+    </w:p>
+    <w:p>
+      <w:r>
+        <w:br w:type="page"/>
+      </w:r>
+    </w:p>
+    <w:p>
+      <w:r>
+        <w:rPr>
+          <w:noProof/>
+        </w:rPr>
+        <w:lastRenderedPageBreak/>
+        <w:drawing>
+          <wp:inline distT="0" distB="0" distL="0" distR="0" wp14:anchorId="42095607" wp14:editId="2A24A270">
+            <wp:extent cx="9777730" cy="3783965"/>
+            <wp:effectExtent l="0" t="0" r="0" b="6985"/>
+            <wp:docPr id="12" name="Picture 12"/>
+            <wp:cNvGraphicFramePr>
+              <a:graphicFrameLocks xmlns:a="http://schemas.openxmlformats.org/drawingml/2006/main" noChangeAspect="1"/>
+            </wp:cNvGraphicFramePr>
+            <a:graphic xmlns:a="http://schemas.openxmlformats.org/drawingml/2006/main">
+              <a:graphicData uri="http://schemas.openxmlformats.org/drawingml/2006/picture">
+                <pic:pic xmlns:pic="http://schemas.openxmlformats.org/drawingml/2006/picture">
+                  <pic:nvPicPr>
+                    <pic:cNvPr id="1" name=""/>
+                    <pic:cNvPicPr/>
+                  </pic:nvPicPr>
+                  <pic:blipFill>
+                    <a:blip r:embed="rId15"/>
+                    <a:stretch>
+                      <a:fillRect/>
+                    </a:stretch>
+                  </pic:blipFill>
+                  <pic:spPr>
+                    <a:xfrm>
+                      <a:off x="0" y="0"/>
+                      <a:ext cx="9777730" cy="3783965"/>
+                    </a:xfrm>
+                    <a:prstGeom prst="rect">
+                      <a:avLst/>
+                    </a:prstGeom>
+                  </pic:spPr>
+                </pic:pic>
+              </a:graphicData>
+            </a:graphic>
+          </wp:inline>
+        </w:drawing>
       </w:r>
       <w:bookmarkStart w:id="0" w:name="_GoBack"/>
       <w:bookmarkEnd w:id="0"/>
-      <w:r>
-        <w:t>d to add feedback to virtual force.</w:t>
-      </w:r>
-    </w:p>
-    <w:p/>
-    <w:p/>
+    </w:p>
     <w:sectPr>
       <w:pgSz w:w="16838" w:h="11906" w:orient="landscape" w:code="9"/>
       <w:pgMar w:top="720" w:right="720" w:bottom="720" w:left="720" w:header="720" w:footer="720" w:gutter="0"/>

</xml_diff>

<commit_message>
timestep change and other tests
</commit_message>
<xml_diff>
--- a/PotentialFieldsCollaborativeControl_RAZAI/results - swarm - fig4 and beyond.docx
+++ b/PotentialFieldsCollaborativeControl_RAZAI/results - swarm - fig4 and beyond.docx
@@ -385,7 +385,6 @@
       <w:r>
         <w:t xml:space="preserve">See HOW Red moves – this is concerning </w:t>
       </w:r>
-      <w:proofErr w:type="spellStart"/>
       <w:r>
         <w:rPr>
           <w:rFonts w:ascii="Courier New" w:hAnsi="Courier New" w:cs="Courier New"/>
@@ -393,29 +392,8 @@
           <w:sz w:val="20"/>
           <w:szCs w:val="20"/>
         </w:rPr>
-        <w:t>FxkVSrkra</w:t>
-      </w:r>
-      <w:proofErr w:type="spellEnd"/>
-      <w:r>
-        <w:rPr>
-          <w:rFonts w:ascii="Courier New" w:hAnsi="Courier New" w:cs="Courier New"/>
-          <w:color w:val="000000"/>
-          <w:sz w:val="20"/>
-          <w:szCs w:val="20"/>
-        </w:rPr>
-        <w:t xml:space="preserve"> and </w:t>
-      </w:r>
-      <w:proofErr w:type="spellStart"/>
-      <w:r>
-        <w:rPr>
-          <w:rFonts w:ascii="Courier New" w:hAnsi="Courier New" w:cs="Courier New"/>
-          <w:color w:val="000000"/>
-          <w:sz w:val="20"/>
-          <w:szCs w:val="20"/>
-        </w:rPr>
-        <w:t>FykVSrkra</w:t>
-      </w:r>
-      <w:proofErr w:type="spellEnd"/>
+        <w:t>FxkVSrkra and FykVSrkra</w:t>
+      </w:r>
     </w:p>
     <w:p/>
     <w:p/>
@@ -576,23 +554,7 @@
     </w:p>
     <w:p>
       <w:r>
-        <w:t xml:space="preserve">Feedback to Virtual Force added, </w:t>
-      </w:r>
-      <w:proofErr w:type="gramStart"/>
-      <w:r>
-        <w:t>Constrains</w:t>
-      </w:r>
-      <w:proofErr w:type="gramEnd"/>
-      <w:r>
-        <w:t xml:space="preserve"> added properly, in a </w:t>
-      </w:r>
-      <w:proofErr w:type="spellStart"/>
-      <w:r>
-        <w:t>a</w:t>
-      </w:r>
-      <w:proofErr w:type="spellEnd"/>
-      <w:r>
-        <w:t xml:space="preserve"> SCALLING manner.</w:t>
+        <w:t>Feedback to Virtual Force added, Constrains added properly, in a a SCALLING manner.</w:t>
       </w:r>
     </w:p>
     <w:p>
@@ -645,15 +607,7 @@
     </w:p>
     <w:p>
       <w:r>
-        <w:t xml:space="preserve">No Feedback on Virtual Force, </w:t>
-      </w:r>
-      <w:proofErr w:type="spellStart"/>
-      <w:r>
-        <w:t>kp</w:t>
-      </w:r>
-      <w:proofErr w:type="spellEnd"/>
-      <w:r>
-        <w:t>=0</w:t>
+        <w:t>No Feedback on Virtual Force, kp=0</w:t>
       </w:r>
     </w:p>
     <w:p>
@@ -707,6 +661,168 @@
             </a:graphic>
           </wp:inline>
         </w:drawing>
+      </w:r>
+    </w:p>
+    <w:p>
+      <w:r>
+        <w:t>Comparison of result with similar parameters, form Sirs result.</w:t>
+      </w:r>
+      <w:r>
+        <w:br w:type="page"/>
+      </w:r>
+    </w:p>
+    <w:p>
+      <w:r>
+        <w:rPr>
+          <w:noProof/>
+        </w:rPr>
+        <w:lastRenderedPageBreak/>
+        <w:drawing>
+          <wp:inline distT="0" distB="0" distL="0" distR="0" wp14:anchorId="37BEFCC1" wp14:editId="562D1430">
+            <wp:extent cx="9777730" cy="3783965"/>
+            <wp:effectExtent l="0" t="0" r="0" b="6985"/>
+            <wp:docPr id="13" name="Picture 13"/>
+            <wp:cNvGraphicFramePr>
+              <a:graphicFrameLocks xmlns:a="http://schemas.openxmlformats.org/drawingml/2006/main" noChangeAspect="1"/>
+            </wp:cNvGraphicFramePr>
+            <a:graphic xmlns:a="http://schemas.openxmlformats.org/drawingml/2006/main">
+              <a:graphicData uri="http://schemas.openxmlformats.org/drawingml/2006/picture">
+                <pic:pic xmlns:pic="http://schemas.openxmlformats.org/drawingml/2006/picture">
+                  <pic:nvPicPr>
+                    <pic:cNvPr id="1" name=""/>
+                    <pic:cNvPicPr/>
+                  </pic:nvPicPr>
+                  <pic:blipFill>
+                    <a:blip r:embed="rId16"/>
+                    <a:stretch>
+                      <a:fillRect/>
+                    </a:stretch>
+                  </pic:blipFill>
+                  <pic:spPr>
+                    <a:xfrm>
+                      <a:off x="0" y="0"/>
+                      <a:ext cx="9777730" cy="3783965"/>
+                    </a:xfrm>
+                    <a:prstGeom prst="rect">
+                      <a:avLst/>
+                    </a:prstGeom>
+                  </pic:spPr>
+                </pic:pic>
+              </a:graphicData>
+            </a:graphic>
+          </wp:inline>
+        </w:drawing>
+      </w:r>
+    </w:p>
+    <w:p>
+      <w:r>
+        <w:t>Very LESS TIMESTEP = 0.01</w:t>
+      </w:r>
+    </w:p>
+    <w:p>
+      <w:r>
+        <w:br w:type="page"/>
+      </w:r>
+    </w:p>
+    <w:p>
+      <w:r>
+        <w:rPr>
+          <w:noProof/>
+        </w:rPr>
+        <w:lastRenderedPageBreak/>
+        <w:drawing>
+          <wp:inline distT="0" distB="0" distL="0" distR="0" wp14:anchorId="46C64267" wp14:editId="4EAF5562">
+            <wp:extent cx="9777730" cy="3783965"/>
+            <wp:effectExtent l="0" t="0" r="0" b="6985"/>
+            <wp:docPr id="14" name="Picture 14"/>
+            <wp:cNvGraphicFramePr>
+              <a:graphicFrameLocks xmlns:a="http://schemas.openxmlformats.org/drawingml/2006/main" noChangeAspect="1"/>
+            </wp:cNvGraphicFramePr>
+            <a:graphic xmlns:a="http://schemas.openxmlformats.org/drawingml/2006/main">
+              <a:graphicData uri="http://schemas.openxmlformats.org/drawingml/2006/picture">
+                <pic:pic xmlns:pic="http://schemas.openxmlformats.org/drawingml/2006/picture">
+                  <pic:nvPicPr>
+                    <pic:cNvPr id="1" name=""/>
+                    <pic:cNvPicPr/>
+                  </pic:nvPicPr>
+                  <pic:blipFill>
+                    <a:blip r:embed="rId17"/>
+                    <a:stretch>
+                      <a:fillRect/>
+                    </a:stretch>
+                  </pic:blipFill>
+                  <pic:spPr>
+                    <a:xfrm>
+                      <a:off x="0" y="0"/>
+                      <a:ext cx="9777730" cy="3783965"/>
+                    </a:xfrm>
+                    <a:prstGeom prst="rect">
+                      <a:avLst/>
+                    </a:prstGeom>
+                  </pic:spPr>
+                </pic:pic>
+              </a:graphicData>
+            </a:graphic>
+          </wp:inline>
+        </w:drawing>
+      </w:r>
+    </w:p>
+    <w:p>
+      <w:r>
+        <w:t>TIMESTEP = 0.1</w:t>
+      </w:r>
+    </w:p>
+    <w:p>
+      <w:r>
+        <w:br w:type="page"/>
+      </w:r>
+    </w:p>
+    <w:p>
+      <w:r>
+        <w:rPr>
+          <w:noProof/>
+        </w:rPr>
+        <w:lastRenderedPageBreak/>
+        <w:drawing>
+          <wp:inline distT="0" distB="0" distL="0" distR="0" wp14:anchorId="3171155B" wp14:editId="2E864FAD">
+            <wp:extent cx="9777730" cy="3783965"/>
+            <wp:effectExtent l="0" t="0" r="0" b="6985"/>
+            <wp:docPr id="15" name="Picture 15"/>
+            <wp:cNvGraphicFramePr>
+              <a:graphicFrameLocks xmlns:a="http://schemas.openxmlformats.org/drawingml/2006/main" noChangeAspect="1"/>
+            </wp:cNvGraphicFramePr>
+            <a:graphic xmlns:a="http://schemas.openxmlformats.org/drawingml/2006/main">
+              <a:graphicData uri="http://schemas.openxmlformats.org/drawingml/2006/picture">
+                <pic:pic xmlns:pic="http://schemas.openxmlformats.org/drawingml/2006/picture">
+                  <pic:nvPicPr>
+                    <pic:cNvPr id="1" name=""/>
+                    <pic:cNvPicPr/>
+                  </pic:nvPicPr>
+                  <pic:blipFill>
+                    <a:blip r:embed="rId18"/>
+                    <a:stretch>
+                      <a:fillRect/>
+                    </a:stretch>
+                  </pic:blipFill>
+                  <pic:spPr>
+                    <a:xfrm>
+                      <a:off x="0" y="0"/>
+                      <a:ext cx="9777730" cy="3783965"/>
+                    </a:xfrm>
+                    <a:prstGeom prst="rect">
+                      <a:avLst/>
+                    </a:prstGeom>
+                  </pic:spPr>
+                </pic:pic>
+              </a:graphicData>
+            </a:graphic>
+          </wp:inline>
+        </w:drawing>
+      </w:r>
+    </w:p>
+    <w:p>
+      <w:r>
+        <w:t>TIMESTEP = 1</w:t>
       </w:r>
       <w:bookmarkStart w:id="0" w:name="_GoBack"/>
       <w:bookmarkEnd w:id="0"/>

</xml_diff>

<commit_message>
checking FIG 7 with obstacle FAR
</commit_message>
<xml_diff>
--- a/PotentialFieldsCollaborativeControl_RAZAI/results - swarm - fig4 and beyond.docx
+++ b/PotentialFieldsCollaborativeControl_RAZAI/results - swarm - fig4 and beyond.docx
@@ -3,14 +3,19 @@
 <w:document xmlns:wpc="http://schemas.microsoft.com/office/word/2010/wordprocessingCanvas" xmlns:cx="http://schemas.microsoft.com/office/drawing/2014/chartex" xmlns:mc="http://schemas.openxmlformats.org/markup-compatibility/2006" xmlns:o="urn:schemas-microsoft-com:office:office" xmlns:r="http://schemas.openxmlformats.org/officeDocument/2006/relationships" xmlns:m="http://schemas.openxmlformats.org/officeDocument/2006/math" xmlns:v="urn:schemas-microsoft-com:vml" xmlns:wp14="http://schemas.microsoft.com/office/word/2010/wordprocessingDrawing" xmlns:wp="http://schemas.openxmlformats.org/drawingml/2006/wordprocessingDrawing" xmlns:w10="urn:schemas-microsoft-com:office:word" xmlns:w="http://schemas.openxmlformats.org/wordprocessingml/2006/main" xmlns:w14="http://schemas.microsoft.com/office/word/2010/wordml" xmlns:w15="http://schemas.microsoft.com/office/word/2012/wordml" xmlns:w16se="http://schemas.microsoft.com/office/word/2015/wordml/symex" xmlns:wpg="http://schemas.microsoft.com/office/word/2010/wordprocessingGroup" xmlns:wpi="http://schemas.microsoft.com/office/word/2010/wordprocessingInk" xmlns:wne="http://schemas.microsoft.com/office/word/2006/wordml" xmlns:wps="http://schemas.microsoft.com/office/word/2010/wordprocessingShape" mc:Ignorable="w14 w15 w16se wp14">
   <w:body>
     <w:p>
+      <w:pPr>
+        <w:jc w:val="center"/>
+      </w:pPr>
+      <w:bookmarkStart w:id="0" w:name="_GoBack"/>
+      <w:bookmarkEnd w:id="0"/>
       <w:r>
         <w:rPr>
           <w:noProof/>
         </w:rPr>
         <w:drawing>
           <wp:inline distT="0" distB="0" distL="0" distR="0" wp14:anchorId="09E539D2" wp14:editId="274FB8F1">
-            <wp:extent cx="9777730" cy="5499735"/>
-            <wp:effectExtent l="0" t="0" r="0" b="5715"/>
+            <wp:extent cx="6507193" cy="6304548"/>
+            <wp:effectExtent l="0" t="0" r="8255" b="1270"/>
             <wp:docPr id="1" name="Picture 1"/>
             <wp:cNvGraphicFramePr>
               <a:graphicFrameLocks xmlns:a="http://schemas.openxmlformats.org/drawingml/2006/main" noChangeAspect="1"/>
@@ -22,20 +27,27 @@
                     <pic:cNvPr id="1" name=""/>
                     <pic:cNvPicPr/>
                   </pic:nvPicPr>
-                  <pic:blipFill>
+                  <pic:blipFill rotWithShape="1">
                     <a:blip r:embed="rId4"/>
-                    <a:stretch>
-                      <a:fillRect/>
-                    </a:stretch>
+                    <a:srcRect l="27733" t="11466" r="25663" b="8260"/>
+                    <a:stretch/>
                   </pic:blipFill>
-                  <pic:spPr>
+                  <pic:spPr bwMode="auto">
                     <a:xfrm>
                       <a:off x="0" y="0"/>
-                      <a:ext cx="9777730" cy="5499735"/>
+                      <a:ext cx="6522956" cy="6319820"/>
                     </a:xfrm>
                     <a:prstGeom prst="rect">
                       <a:avLst/>
                     </a:prstGeom>
+                    <a:ln>
+                      <a:noFill/>
+                    </a:ln>
+                    <a:extLst>
+                      <a:ext uri="{53640926-AAD7-44D8-BBD7-CCE9431645EC}">
+                        <a14:shadowObscured xmlns:a14="http://schemas.microsoft.com/office/drawing/2010/main"/>
+                      </a:ext>
+                    </a:extLst>
                   </pic:spPr>
                 </pic:pic>
               </a:graphicData>
@@ -45,21 +57,33 @@
       </w:r>
     </w:p>
     <w:p>
+      <w:pPr>
+        <w:jc w:val="center"/>
+      </w:pPr>
       <w:r>
         <w:t>Virtual is waiting for robots to make formation to move forward, robots cannot form, cause of obstacle</w:t>
       </w:r>
     </w:p>
     <w:p>
+      <w:pPr>
+        <w:jc w:val="center"/>
+      </w:pPr>
       <w:r>
         <w:t>FIXED force on virtual, 8,8</w:t>
       </w:r>
     </w:p>
     <w:p>
+      <w:pPr>
+        <w:jc w:val="center"/>
+      </w:pPr>
       <w:r>
         <w:br w:type="page"/>
       </w:r>
     </w:p>
     <w:p>
+      <w:pPr>
+        <w:jc w:val="center"/>
+      </w:pPr>
       <w:r>
         <w:rPr>
           <w:noProof/>
@@ -67,8 +91,8 @@
         <w:lastRenderedPageBreak/>
         <w:drawing>
           <wp:inline distT="0" distB="0" distL="0" distR="0" wp14:anchorId="75AE16CA" wp14:editId="27F03761">
-            <wp:extent cx="9777730" cy="5499735"/>
-            <wp:effectExtent l="0" t="0" r="0" b="5715"/>
+            <wp:extent cx="6400800" cy="6287310"/>
+            <wp:effectExtent l="0" t="0" r="0" b="0"/>
             <wp:docPr id="2" name="Picture 2"/>
             <wp:cNvGraphicFramePr>
               <a:graphicFrameLocks xmlns:a="http://schemas.openxmlformats.org/drawingml/2006/main" noChangeAspect="1"/>
@@ -80,20 +104,27 @@
                     <pic:cNvPr id="1" name=""/>
                     <pic:cNvPicPr/>
                   </pic:nvPicPr>
-                  <pic:blipFill>
+                  <pic:blipFill rotWithShape="1">
                     <a:blip r:embed="rId5"/>
-                    <a:stretch>
-                      <a:fillRect/>
-                    </a:stretch>
+                    <a:srcRect l="28540" t="12900" r="25987" b="7688"/>
+                    <a:stretch/>
                   </pic:blipFill>
-                  <pic:spPr>
+                  <pic:spPr bwMode="auto">
                     <a:xfrm>
                       <a:off x="0" y="0"/>
-                      <a:ext cx="9777730" cy="5499735"/>
+                      <a:ext cx="6409260" cy="6295620"/>
                     </a:xfrm>
                     <a:prstGeom prst="rect">
                       <a:avLst/>
                     </a:prstGeom>
+                    <a:ln>
+                      <a:noFill/>
+                    </a:ln>
+                    <a:extLst>
+                      <a:ext uri="{53640926-AAD7-44D8-BBD7-CCE9431645EC}">
+                        <a14:shadowObscured xmlns:a14="http://schemas.microsoft.com/office/drawing/2010/main"/>
+                      </a:ext>
+                    </a:extLst>
                   </pic:spPr>
                 </pic:pic>
               </a:graphicData>
@@ -102,18 +133,31 @@
         </w:drawing>
       </w:r>
     </w:p>
-    <w:p/>
-    <w:p>
+    <w:p>
+      <w:pPr>
+        <w:jc w:val="center"/>
+      </w:pPr>
+    </w:p>
+    <w:p>
+      <w:pPr>
+        <w:jc w:val="center"/>
+      </w:pPr>
       <w:r>
         <w:t>Same for 3 bots.</w:t>
       </w:r>
     </w:p>
     <w:p>
+      <w:pPr>
+        <w:jc w:val="center"/>
+      </w:pPr>
       <w:r>
         <w:br w:type="page"/>
       </w:r>
     </w:p>
     <w:p>
+      <w:pPr>
+        <w:jc w:val="center"/>
+      </w:pPr>
       <w:r>
         <w:rPr>
           <w:noProof/>
@@ -121,8 +165,8 @@
         <w:lastRenderedPageBreak/>
         <w:drawing>
           <wp:inline distT="0" distB="0" distL="0" distR="0" wp14:anchorId="632B69C9" wp14:editId="249A3B80">
-            <wp:extent cx="9777730" cy="5499735"/>
-            <wp:effectExtent l="0" t="0" r="0" b="5715"/>
+            <wp:extent cx="6444502" cy="6208295"/>
+            <wp:effectExtent l="0" t="0" r="0" b="2540"/>
             <wp:docPr id="3" name="Picture 3"/>
             <wp:cNvGraphicFramePr>
               <a:graphicFrameLocks xmlns:a="http://schemas.openxmlformats.org/drawingml/2006/main" noChangeAspect="1"/>
@@ -134,20 +178,27 @@
                     <pic:cNvPr id="1" name=""/>
                     <pic:cNvPicPr/>
                   </pic:nvPicPr>
-                  <pic:blipFill>
+                  <pic:blipFill rotWithShape="1">
                     <a:blip r:embed="rId6"/>
-                    <a:stretch>
-                      <a:fillRect/>
-                    </a:stretch>
+                    <a:srcRect l="28059" t="12956" r="25792" b="8006"/>
+                    <a:stretch/>
                   </pic:blipFill>
-                  <pic:spPr>
+                  <pic:spPr bwMode="auto">
                     <a:xfrm>
                       <a:off x="0" y="0"/>
-                      <a:ext cx="9777730" cy="5499735"/>
+                      <a:ext cx="6455871" cy="6219247"/>
                     </a:xfrm>
                     <a:prstGeom prst="rect">
                       <a:avLst/>
                     </a:prstGeom>
+                    <a:ln>
+                      <a:noFill/>
+                    </a:ln>
+                    <a:extLst>
+                      <a:ext uri="{53640926-AAD7-44D8-BBD7-CCE9431645EC}">
+                        <a14:shadowObscured xmlns:a14="http://schemas.microsoft.com/office/drawing/2010/main"/>
+                      </a:ext>
+                    </a:extLst>
                   </pic:spPr>
                 </pic:pic>
               </a:graphicData>
@@ -157,26 +208,46 @@
       </w:r>
     </w:p>
     <w:p>
+      <w:pPr>
+        <w:jc w:val="center"/>
+      </w:pPr>
       <w:r>
         <w:t>Same for 5 Bots</w:t>
       </w:r>
     </w:p>
-    <w:p/>
-    <w:p>
+    <w:p>
+      <w:pPr>
+        <w:jc w:val="center"/>
+      </w:pPr>
+    </w:p>
+    <w:p>
+      <w:pPr>
+        <w:jc w:val="center"/>
+      </w:pPr>
       <w:r>
         <w:br w:type="page"/>
       </w:r>
     </w:p>
     <w:p>
-      <w:r>
+      <w:pPr>
+        <w:jc w:val="center"/>
         <w:rPr>
           <w:noProof/>
         </w:rPr>
-        <w:lastRenderedPageBreak/>
+      </w:pPr>
+    </w:p>
+    <w:p>
+      <w:pPr>
+        <w:jc w:val="center"/>
+      </w:pPr>
+      <w:r>
+        <w:rPr>
+          <w:noProof/>
+        </w:rPr>
         <w:drawing>
           <wp:inline distT="0" distB="0" distL="0" distR="0" wp14:anchorId="7CEB5E7D" wp14:editId="0044F4C2">
-            <wp:extent cx="9777730" cy="2748915"/>
-            <wp:effectExtent l="0" t="0" r="0" b="0"/>
+            <wp:extent cx="6624581" cy="6063916"/>
+            <wp:effectExtent l="0" t="0" r="5080" b="0"/>
             <wp:docPr id="4" name="Picture 4"/>
             <wp:cNvGraphicFramePr>
               <a:graphicFrameLocks xmlns:a="http://schemas.openxmlformats.org/drawingml/2006/main" noChangeAspect="1"/>
@@ -188,20 +259,27 @@
                     <pic:cNvPr id="1" name=""/>
                     <pic:cNvPicPr/>
                   </pic:nvPicPr>
-                  <pic:blipFill>
+                  <pic:blipFill rotWithShape="1">
                     <a:blip r:embed="rId7"/>
-                    <a:stretch>
-                      <a:fillRect/>
-                    </a:stretch>
+                    <a:srcRect l="13605" t="12098" r="62107" b="8820"/>
+                    <a:stretch/>
                   </pic:blipFill>
-                  <pic:spPr>
+                  <pic:spPr bwMode="auto">
                     <a:xfrm>
                       <a:off x="0" y="0"/>
-                      <a:ext cx="9777730" cy="2748915"/>
+                      <a:ext cx="6637843" cy="6076056"/>
                     </a:xfrm>
                     <a:prstGeom prst="rect">
                       <a:avLst/>
                     </a:prstGeom>
+                    <a:ln>
+                      <a:noFill/>
+                    </a:ln>
+                    <a:extLst>
+                      <a:ext uri="{53640926-AAD7-44D8-BBD7-CCE9431645EC}">
+                        <a14:shadowObscured xmlns:a14="http://schemas.microsoft.com/office/drawing/2010/main"/>
+                      </a:ext>
+                    </a:extLst>
                   </pic:spPr>
                 </pic:pic>
               </a:graphicData>
@@ -211,16 +289,25 @@
       </w:r>
     </w:p>
     <w:p>
+      <w:pPr>
+        <w:jc w:val="center"/>
+      </w:pPr>
       <w:r>
         <w:t>Made the virtual bot MOVE without stopping, only waits for SWARM formation at start, virtual bot force is also now 1,1</w:t>
       </w:r>
     </w:p>
     <w:p>
+      <w:pPr>
+        <w:jc w:val="center"/>
+      </w:pPr>
       <w:r>
         <w:br w:type="page"/>
       </w:r>
     </w:p>
     <w:p>
+      <w:pPr>
+        <w:jc w:val="center"/>
+      </w:pPr>
       <w:r>
         <w:rPr>
           <w:noProof/>
@@ -228,8 +315,8 @@
         <w:lastRenderedPageBreak/>
         <w:drawing>
           <wp:inline distT="0" distB="0" distL="0" distR="0" wp14:anchorId="33E5AAF4" wp14:editId="28723839">
-            <wp:extent cx="9777730" cy="2748915"/>
-            <wp:effectExtent l="0" t="0" r="0" b="0"/>
+            <wp:extent cx="6603341" cy="6641432"/>
+            <wp:effectExtent l="0" t="0" r="7620" b="7620"/>
             <wp:docPr id="5" name="Picture 5"/>
             <wp:cNvGraphicFramePr>
               <a:graphicFrameLocks xmlns:a="http://schemas.openxmlformats.org/drawingml/2006/main" noChangeAspect="1"/>
@@ -241,20 +328,27 @@
                     <pic:cNvPr id="1" name=""/>
                     <pic:cNvPicPr/>
                   </pic:nvPicPr>
-                  <pic:blipFill>
+                  <pic:blipFill rotWithShape="1">
                     <a:blip r:embed="rId8"/>
-                    <a:stretch>
-                      <a:fillRect/>
-                    </a:stretch>
+                    <a:srcRect l="14820" t="11233" r="62836" b="8831"/>
+                    <a:stretch/>
                   </pic:blipFill>
-                  <pic:spPr>
+                  <pic:spPr bwMode="auto">
                     <a:xfrm>
                       <a:off x="0" y="0"/>
-                      <a:ext cx="9777730" cy="2748915"/>
+                      <a:ext cx="6613530" cy="6651680"/>
                     </a:xfrm>
                     <a:prstGeom prst="rect">
                       <a:avLst/>
                     </a:prstGeom>
+                    <a:ln>
+                      <a:noFill/>
+                    </a:ln>
+                    <a:extLst>
+                      <a:ext uri="{53640926-AAD7-44D8-BBD7-CCE9431645EC}">
+                        <a14:shadowObscured xmlns:a14="http://schemas.microsoft.com/office/drawing/2010/main"/>
+                      </a:ext>
+                    </a:extLst>
                   </pic:spPr>
                 </pic:pic>
               </a:graphicData>
@@ -264,16 +358,25 @@
       </w:r>
     </w:p>
     <w:p>
+      <w:pPr>
+        <w:jc w:val="center"/>
+      </w:pPr>
       <w:r>
         <w:t>Something happened – some robots tried to avoid and some ignored the obstacle and then $hit happened.</w:t>
       </w:r>
     </w:p>
     <w:p>
+      <w:pPr>
+        <w:jc w:val="center"/>
+      </w:pPr>
       <w:r>
         <w:br w:type="page"/>
       </w:r>
     </w:p>
     <w:p>
+      <w:pPr>
+        <w:jc w:val="center"/>
+      </w:pPr>
       <w:r>
         <w:rPr>
           <w:noProof/>
@@ -281,8 +384,8 @@
         <w:lastRenderedPageBreak/>
         <w:drawing>
           <wp:inline distT="0" distB="0" distL="0" distR="0" wp14:anchorId="63F07F04" wp14:editId="37F91EBA">
-            <wp:extent cx="9777730" cy="2748915"/>
-            <wp:effectExtent l="0" t="0" r="0" b="0"/>
+            <wp:extent cx="6639649" cy="6737684"/>
+            <wp:effectExtent l="0" t="0" r="8890" b="6350"/>
             <wp:docPr id="6" name="Picture 6"/>
             <wp:cNvGraphicFramePr>
               <a:graphicFrameLocks xmlns:a="http://schemas.openxmlformats.org/drawingml/2006/main" noChangeAspect="1"/>
@@ -294,20 +397,27 @@
                     <pic:cNvPr id="1" name=""/>
                     <pic:cNvPicPr/>
                   </pic:nvPicPr>
-                  <pic:blipFill>
+                  <pic:blipFill rotWithShape="1">
                     <a:blip r:embed="rId9"/>
-                    <a:stretch>
-                      <a:fillRect/>
-                    </a:stretch>
+                    <a:srcRect l="14352" t="12044" r="63400" b="7650"/>
+                    <a:stretch/>
                   </pic:blipFill>
-                  <pic:spPr>
+                  <pic:spPr bwMode="auto">
                     <a:xfrm>
                       <a:off x="0" y="0"/>
-                      <a:ext cx="9777730" cy="2748915"/>
+                      <a:ext cx="6646364" cy="6744498"/>
                     </a:xfrm>
                     <a:prstGeom prst="rect">
                       <a:avLst/>
                     </a:prstGeom>
+                    <a:ln>
+                      <a:noFill/>
+                    </a:ln>
+                    <a:extLst>
+                      <a:ext uri="{53640926-AAD7-44D8-BBD7-CCE9431645EC}">
+                        <a14:shadowObscured xmlns:a14="http://schemas.microsoft.com/office/drawing/2010/main"/>
+                      </a:ext>
+                    </a:extLst>
                   </pic:spPr>
                 </pic:pic>
               </a:graphicData>
@@ -317,17 +427,30 @@
       </w:r>
     </w:p>
     <w:p>
+      <w:pPr>
+        <w:jc w:val="center"/>
+      </w:pPr>
       <w:r>
         <w:t>Seemed good enough until the robots moved AFTER the obstacle. – see next page.</w:t>
       </w:r>
     </w:p>
-    <w:p/>
-    <w:p>
+    <w:p>
+      <w:pPr>
+        <w:jc w:val="center"/>
+      </w:pPr>
+    </w:p>
+    <w:p>
+      <w:pPr>
+        <w:jc w:val="center"/>
+      </w:pPr>
       <w:r>
         <w:br w:type="page"/>
       </w:r>
     </w:p>
     <w:p>
+      <w:pPr>
+        <w:jc w:val="center"/>
+      </w:pPr>
       <w:r>
         <w:rPr>
           <w:noProof/>
@@ -335,8 +458,8 @@
         <w:lastRenderedPageBreak/>
         <w:drawing>
           <wp:inline distT="0" distB="0" distL="0" distR="0" wp14:anchorId="69C60CBC" wp14:editId="401CEDE4">
-            <wp:extent cx="9777730" cy="2748915"/>
-            <wp:effectExtent l="0" t="0" r="0" b="0"/>
+            <wp:extent cx="6361141" cy="6545179"/>
+            <wp:effectExtent l="0" t="0" r="1905" b="8255"/>
             <wp:docPr id="9" name="Picture 9"/>
             <wp:cNvGraphicFramePr>
               <a:graphicFrameLocks xmlns:a="http://schemas.openxmlformats.org/drawingml/2006/main" noChangeAspect="1"/>
@@ -348,20 +471,27 @@
                     <pic:cNvPr id="1" name=""/>
                     <pic:cNvPicPr/>
                   </pic:nvPicPr>
-                  <pic:blipFill>
+                  <pic:blipFill rotWithShape="1">
                     <a:blip r:embed="rId10"/>
-                    <a:stretch>
-                      <a:fillRect/>
-                    </a:stretch>
+                    <a:srcRect l="14513" t="10897" r="63076" b="7083"/>
+                    <a:stretch/>
                   </pic:blipFill>
-                  <pic:spPr>
+                  <pic:spPr bwMode="auto">
                     <a:xfrm>
                       <a:off x="0" y="0"/>
-                      <a:ext cx="9777730" cy="2748915"/>
+                      <a:ext cx="6368268" cy="6552513"/>
                     </a:xfrm>
                     <a:prstGeom prst="rect">
                       <a:avLst/>
                     </a:prstGeom>
+                    <a:ln>
+                      <a:noFill/>
+                    </a:ln>
+                    <a:extLst>
+                      <a:ext uri="{53640926-AAD7-44D8-BBD7-CCE9431645EC}">
+                        <a14:shadowObscured xmlns:a14="http://schemas.microsoft.com/office/drawing/2010/main"/>
+                      </a:ext>
+                    </a:extLst>
                   </pic:spPr>
                 </pic:pic>
               </a:graphicData>
@@ -376,6 +506,7 @@
         <w:autoSpaceDN w:val="0"/>
         <w:adjustRightInd w:val="0"/>
         <w:spacing w:after="0" w:line="240" w:lineRule="auto"/>
+        <w:jc w:val="center"/>
         <w:rPr>
           <w:rFonts w:ascii="Courier New" w:hAnsi="Courier New" w:cs="Courier New"/>
           <w:sz w:val="24"/>
@@ -385,6 +516,7 @@
       <w:r>
         <w:t xml:space="preserve">See HOW Red moves – this is concerning </w:t>
       </w:r>
+      <w:proofErr w:type="spellStart"/>
       <w:r>
         <w:rPr>
           <w:rFonts w:ascii="Courier New" w:hAnsi="Courier New" w:cs="Courier New"/>
@@ -392,17 +524,52 @@
           <w:sz w:val="20"/>
           <w:szCs w:val="20"/>
         </w:rPr>
-        <w:t>FxkVSrkra and FykVSrkra</w:t>
-      </w:r>
-    </w:p>
-    <w:p/>
-    <w:p/>
-    <w:p>
+        <w:t>FxkVSrkra</w:t>
+      </w:r>
+      <w:proofErr w:type="spellEnd"/>
+      <w:r>
+        <w:rPr>
+          <w:rFonts w:ascii="Courier New" w:hAnsi="Courier New" w:cs="Courier New"/>
+          <w:color w:val="000000"/>
+          <w:sz w:val="20"/>
+          <w:szCs w:val="20"/>
+        </w:rPr>
+        <w:t xml:space="preserve"> and </w:t>
+      </w:r>
+      <w:proofErr w:type="spellStart"/>
+      <w:r>
+        <w:rPr>
+          <w:rFonts w:ascii="Courier New" w:hAnsi="Courier New" w:cs="Courier New"/>
+          <w:color w:val="000000"/>
+          <w:sz w:val="20"/>
+          <w:szCs w:val="20"/>
+        </w:rPr>
+        <w:t>FykVSrkra</w:t>
+      </w:r>
+      <w:proofErr w:type="spellEnd"/>
+    </w:p>
+    <w:p>
+      <w:pPr>
+        <w:jc w:val="center"/>
+      </w:pPr>
+    </w:p>
+    <w:p>
+      <w:pPr>
+        <w:jc w:val="center"/>
+      </w:pPr>
+    </w:p>
+    <w:p>
+      <w:pPr>
+        <w:jc w:val="center"/>
+      </w:pPr>
       <w:r>
         <w:br w:type="page"/>
       </w:r>
     </w:p>
     <w:p>
+      <w:pPr>
+        <w:jc w:val="center"/>
+      </w:pPr>
       <w:r>
         <w:rPr>
           <w:noProof/>
@@ -410,8 +577,8 @@
         <w:lastRenderedPageBreak/>
         <w:drawing>
           <wp:inline distT="0" distB="0" distL="0" distR="0" wp14:anchorId="3C580425" wp14:editId="269BC2C8">
-            <wp:extent cx="9777730" cy="2748915"/>
-            <wp:effectExtent l="0" t="0" r="0" b="0"/>
+            <wp:extent cx="6493575" cy="6448926"/>
+            <wp:effectExtent l="0" t="0" r="2540" b="9525"/>
             <wp:docPr id="10" name="Picture 10"/>
             <wp:cNvGraphicFramePr>
               <a:graphicFrameLocks xmlns:a="http://schemas.openxmlformats.org/drawingml/2006/main" noChangeAspect="1"/>
@@ -423,20 +590,27 @@
                     <pic:cNvPr id="1" name=""/>
                     <pic:cNvPicPr/>
                   </pic:nvPicPr>
-                  <pic:blipFill>
+                  <pic:blipFill rotWithShape="1">
                     <a:blip r:embed="rId11"/>
-                    <a:stretch>
-                      <a:fillRect/>
-                    </a:stretch>
+                    <a:srcRect l="14675" t="12044" r="62754" b="8224"/>
+                    <a:stretch/>
                   </pic:blipFill>
-                  <pic:spPr>
+                  <pic:spPr bwMode="auto">
                     <a:xfrm>
                       <a:off x="0" y="0"/>
-                      <a:ext cx="9777730" cy="2748915"/>
+                      <a:ext cx="6502667" cy="6457956"/>
                     </a:xfrm>
                     <a:prstGeom prst="rect">
                       <a:avLst/>
                     </a:prstGeom>
+                    <a:ln>
+                      <a:noFill/>
+                    </a:ln>
+                    <a:extLst>
+                      <a:ext uri="{53640926-AAD7-44D8-BBD7-CCE9431645EC}">
+                        <a14:shadowObscured xmlns:a14="http://schemas.microsoft.com/office/drawing/2010/main"/>
+                      </a:ext>
+                    </a:extLst>
                   </pic:spPr>
                 </pic:pic>
               </a:graphicData>
@@ -446,16 +620,25 @@
       </w:r>
     </w:p>
     <w:p>
+      <w:pPr>
+        <w:jc w:val="center"/>
+      </w:pPr>
       <w:r>
         <w:t>Virtual TOO Slow, but the others NOT colliding and then FORMING later on.</w:t>
       </w:r>
     </w:p>
     <w:p>
+      <w:pPr>
+        <w:jc w:val="center"/>
+      </w:pPr>
       <w:r>
         <w:br w:type="page"/>
       </w:r>
     </w:p>
     <w:p>
+      <w:pPr>
+        <w:jc w:val="center"/>
+      </w:pPr>
       <w:r>
         <w:rPr>
           <w:noProof/>
@@ -463,8 +646,8 @@
         <w:lastRenderedPageBreak/>
         <w:drawing>
           <wp:inline distT="0" distB="0" distL="0" distR="0" wp14:anchorId="7EEF42CA" wp14:editId="172C1DCF">
-            <wp:extent cx="9777730" cy="2748915"/>
-            <wp:effectExtent l="0" t="0" r="0" b="0"/>
+            <wp:extent cx="6494777" cy="6497053"/>
+            <wp:effectExtent l="0" t="0" r="1905" b="0"/>
             <wp:docPr id="11" name="Picture 11"/>
             <wp:cNvGraphicFramePr>
               <a:graphicFrameLocks xmlns:a="http://schemas.openxmlformats.org/drawingml/2006/main" noChangeAspect="1"/>
@@ -476,20 +659,27 @@
                     <pic:cNvPr id="1" name=""/>
                     <pic:cNvPicPr/>
                   </pic:nvPicPr>
-                  <pic:blipFill>
+                  <pic:blipFill rotWithShape="1">
                     <a:blip r:embed="rId12"/>
-                    <a:stretch>
-                      <a:fillRect/>
-                    </a:stretch>
+                    <a:srcRect l="14837" t="12618" r="62915" b="8221"/>
+                    <a:stretch/>
                   </pic:blipFill>
-                  <pic:spPr>
+                  <pic:spPr bwMode="auto">
                     <a:xfrm>
                       <a:off x="0" y="0"/>
-                      <a:ext cx="9777730" cy="2748915"/>
+                      <a:ext cx="6503641" cy="6505920"/>
                     </a:xfrm>
                     <a:prstGeom prst="rect">
                       <a:avLst/>
                     </a:prstGeom>
+                    <a:ln>
+                      <a:noFill/>
+                    </a:ln>
+                    <a:extLst>
+                      <a:ext uri="{53640926-AAD7-44D8-BBD7-CCE9431645EC}">
+                        <a14:shadowObscured xmlns:a14="http://schemas.microsoft.com/office/drawing/2010/main"/>
+                      </a:ext>
+                    </a:extLst>
                   </pic:spPr>
                 </pic:pic>
               </a:graphicData>
@@ -499,17 +689,30 @@
       </w:r>
     </w:p>
     <w:p>
+      <w:pPr>
+        <w:jc w:val="center"/>
+      </w:pPr>
       <w:r>
         <w:t>Virtual is FAST, swarm becomes at the back – formation maintained – obstacle cleared much better – need to add feedback to virtual force.</w:t>
       </w:r>
     </w:p>
-    <w:p/>
-    <w:p>
+    <w:p>
+      <w:pPr>
+        <w:jc w:val="center"/>
+      </w:pPr>
+    </w:p>
+    <w:p>
+      <w:pPr>
+        <w:jc w:val="center"/>
+      </w:pPr>
       <w:r>
         <w:br w:type="page"/>
       </w:r>
     </w:p>
     <w:p>
+      <w:pPr>
+        <w:jc w:val="center"/>
+      </w:pPr>
       <w:r>
         <w:rPr>
           <w:noProof/>
@@ -517,8 +720,8 @@
         <w:lastRenderedPageBreak/>
         <w:drawing>
           <wp:inline distT="0" distB="0" distL="0" distR="0" wp14:anchorId="6D6AA440" wp14:editId="72DF1EC1">
-            <wp:extent cx="9777730" cy="5499735"/>
-            <wp:effectExtent l="0" t="0" r="0" b="5715"/>
+            <wp:extent cx="6682770" cy="6833937"/>
+            <wp:effectExtent l="0" t="0" r="3810" b="5080"/>
             <wp:docPr id="7" name="Picture 7"/>
             <wp:cNvGraphicFramePr>
               <a:graphicFrameLocks xmlns:a="http://schemas.openxmlformats.org/drawingml/2006/main" noChangeAspect="1"/>
@@ -530,20 +733,27 @@
                     <pic:cNvPr id="1" name=""/>
                     <pic:cNvPicPr/>
                   </pic:nvPicPr>
-                  <pic:blipFill>
+                  <pic:blipFill rotWithShape="1">
                     <a:blip r:embed="rId13"/>
-                    <a:stretch>
-                      <a:fillRect/>
-                    </a:stretch>
+                    <a:srcRect l="29992" t="13760" r="27120" b="8266"/>
+                    <a:stretch/>
                   </pic:blipFill>
-                  <pic:spPr>
+                  <pic:spPr bwMode="auto">
                     <a:xfrm>
                       <a:off x="0" y="0"/>
-                      <a:ext cx="9777730" cy="5499735"/>
+                      <a:ext cx="6688980" cy="6840287"/>
                     </a:xfrm>
                     <a:prstGeom prst="rect">
                       <a:avLst/>
                     </a:prstGeom>
+                    <a:ln>
+                      <a:noFill/>
+                    </a:ln>
+                    <a:extLst>
+                      <a:ext uri="{53640926-AAD7-44D8-BBD7-CCE9431645EC}">
+                        <a14:shadowObscured xmlns:a14="http://schemas.microsoft.com/office/drawing/2010/main"/>
+                      </a:ext>
+                    </a:extLst>
                   </pic:spPr>
                 </pic:pic>
               </a:graphicData>
@@ -553,16 +763,41 @@
       </w:r>
     </w:p>
     <w:p>
-      <w:r>
-        <w:t>Feedback to Virtual Force added, Constrains added properly, in a a SCALLING manner.</w:t>
-      </w:r>
-    </w:p>
-    <w:p>
+      <w:pPr>
+        <w:jc w:val="center"/>
+      </w:pPr>
+      <w:r>
+        <w:t xml:space="preserve">Feedback to Virtual Force added, </w:t>
+      </w:r>
+      <w:proofErr w:type="gramStart"/>
+      <w:r>
+        <w:t>Constrains</w:t>
+      </w:r>
+      <w:proofErr w:type="gramEnd"/>
+      <w:r>
+        <w:t xml:space="preserve"> added properly, in a </w:t>
+      </w:r>
+      <w:proofErr w:type="spellStart"/>
+      <w:r>
+        <w:t>a</w:t>
+      </w:r>
+      <w:proofErr w:type="spellEnd"/>
+      <w:r>
+        <w:t xml:space="preserve"> SCALLING manner.</w:t>
+      </w:r>
+    </w:p>
+    <w:p>
+      <w:pPr>
+        <w:jc w:val="center"/>
+      </w:pPr>
       <w:r>
         <w:br w:type="page"/>
       </w:r>
     </w:p>
     <w:p>
+      <w:pPr>
+        <w:jc w:val="center"/>
+      </w:pPr>
       <w:r>
         <w:rPr>
           <w:noProof/>
@@ -570,8 +805,8 @@
         <w:lastRenderedPageBreak/>
         <w:drawing>
           <wp:inline distT="0" distB="0" distL="0" distR="0" wp14:anchorId="77EF9759" wp14:editId="6FA423CF">
-            <wp:extent cx="9777730" cy="5499735"/>
-            <wp:effectExtent l="0" t="0" r="0" b="5715"/>
+            <wp:extent cx="6496004" cy="6545179"/>
+            <wp:effectExtent l="0" t="0" r="635" b="8255"/>
             <wp:docPr id="8" name="Picture 8"/>
             <wp:cNvGraphicFramePr>
               <a:graphicFrameLocks xmlns:a="http://schemas.openxmlformats.org/drawingml/2006/main" noChangeAspect="1"/>
@@ -583,20 +818,27 @@
                     <pic:cNvPr id="1" name=""/>
                     <pic:cNvPicPr/>
                   </pic:nvPicPr>
-                  <pic:blipFill>
+                  <pic:blipFill rotWithShape="1">
                     <a:blip r:embed="rId14"/>
-                    <a:stretch>
-                      <a:fillRect/>
-                    </a:stretch>
+                    <a:srcRect l="29671" t="13760" r="26958" b="8549"/>
+                    <a:stretch/>
                   </pic:blipFill>
-                  <pic:spPr>
+                  <pic:spPr bwMode="auto">
                     <a:xfrm>
                       <a:off x="0" y="0"/>
-                      <a:ext cx="9777730" cy="5499735"/>
+                      <a:ext cx="6504062" cy="6553298"/>
                     </a:xfrm>
                     <a:prstGeom prst="rect">
                       <a:avLst/>
                     </a:prstGeom>
+                    <a:ln>
+                      <a:noFill/>
+                    </a:ln>
+                    <a:extLst>
+                      <a:ext uri="{53640926-AAD7-44D8-BBD7-CCE9431645EC}">
+                        <a14:shadowObscured xmlns:a14="http://schemas.microsoft.com/office/drawing/2010/main"/>
+                      </a:ext>
+                    </a:extLst>
                   </pic:spPr>
                 </pic:pic>
               </a:graphicData>
@@ -606,21 +848,41 @@
       </w:r>
     </w:p>
     <w:p>
-      <w:r>
-        <w:t>No Feedback on Virtual Force, kp=0</w:t>
-      </w:r>
-    </w:p>
-    <w:p>
+      <w:pPr>
+        <w:jc w:val="center"/>
+      </w:pPr>
+      <w:r>
+        <w:t xml:space="preserve">No Feedback on Virtual Force, </w:t>
+      </w:r>
+      <w:proofErr w:type="spellStart"/>
+      <w:r>
+        <w:t>kp</w:t>
+      </w:r>
+      <w:proofErr w:type="spellEnd"/>
+      <w:r>
+        <w:t>=0</w:t>
+      </w:r>
+    </w:p>
+    <w:p>
+      <w:pPr>
+        <w:jc w:val="center"/>
+      </w:pPr>
       <w:r>
         <w:t>Swarm formation is not happening BEYOND obstacle.</w:t>
       </w:r>
     </w:p>
     <w:p>
+      <w:pPr>
+        <w:jc w:val="center"/>
+      </w:pPr>
       <w:r>
         <w:br w:type="page"/>
       </w:r>
     </w:p>
     <w:p>
+      <w:pPr>
+        <w:jc w:val="center"/>
+      </w:pPr>
       <w:r>
         <w:rPr>
           <w:noProof/>
@@ -628,8 +890,8 @@
         <w:lastRenderedPageBreak/>
         <w:drawing>
           <wp:inline distT="0" distB="0" distL="0" distR="0" wp14:anchorId="42095607" wp14:editId="2A24A270">
-            <wp:extent cx="9777730" cy="3783965"/>
-            <wp:effectExtent l="0" t="0" r="0" b="6985"/>
+            <wp:extent cx="9128234" cy="3042854"/>
+            <wp:effectExtent l="0" t="5080" r="0" b="0"/>
             <wp:docPr id="12" name="Picture 12"/>
             <wp:cNvGraphicFramePr>
               <a:graphicFrameLocks xmlns:a="http://schemas.openxmlformats.org/drawingml/2006/main" noChangeAspect="1"/>
@@ -641,20 +903,27 @@
                     <pic:cNvPr id="1" name=""/>
                     <pic:cNvPicPr/>
                   </pic:nvPicPr>
-                  <pic:blipFill>
+                  <pic:blipFill rotWithShape="1">
                     <a:blip r:embed="rId15"/>
-                    <a:stretch>
-                      <a:fillRect/>
-                    </a:stretch>
+                    <a:srcRect l="4354" t="19582" r="2285"/>
+                    <a:stretch/>
                   </pic:blipFill>
-                  <pic:spPr>
-                    <a:xfrm>
+                  <pic:spPr bwMode="auto">
+                    <a:xfrm rot="16200000">
                       <a:off x="0" y="0"/>
-                      <a:ext cx="9777730" cy="3783965"/>
+                      <a:ext cx="9128631" cy="3042986"/>
                     </a:xfrm>
                     <a:prstGeom prst="rect">
                       <a:avLst/>
                     </a:prstGeom>
+                    <a:ln>
+                      <a:noFill/>
+                    </a:ln>
+                    <a:extLst>
+                      <a:ext uri="{53640926-AAD7-44D8-BBD7-CCE9431645EC}">
+                        <a14:shadowObscured xmlns:a14="http://schemas.microsoft.com/office/drawing/2010/main"/>
+                      </a:ext>
+                    </a:extLst>
                   </pic:spPr>
                 </pic:pic>
               </a:graphicData>
@@ -664,6 +933,14 @@
       </w:r>
     </w:p>
     <w:p>
+      <w:pPr>
+        <w:jc w:val="center"/>
+      </w:pPr>
+    </w:p>
+    <w:p>
+      <w:pPr>
+        <w:jc w:val="center"/>
+      </w:pPr>
       <w:r>
         <w:t>Comparison of result with similar parameters, form Sirs result.</w:t>
       </w:r>
@@ -672,15 +949,26 @@
       </w:r>
     </w:p>
     <w:p>
+      <w:pPr>
+        <w:jc w:val="center"/>
+      </w:pPr>
       <w:r>
         <w:rPr>
           <w:noProof/>
         </w:rPr>
         <w:lastRenderedPageBreak/>
         <w:drawing>
-          <wp:inline distT="0" distB="0" distL="0" distR="0" wp14:anchorId="37BEFCC1" wp14:editId="562D1430">
-            <wp:extent cx="9777730" cy="3783965"/>
-            <wp:effectExtent l="0" t="0" r="0" b="6985"/>
+          <wp:anchor distT="0" distB="0" distL="114300" distR="114300" simplePos="0" relativeHeight="251658240" behindDoc="0" locked="0" layoutInCell="1" allowOverlap="1">
+            <wp:simplePos x="0" y="0"/>
+            <wp:positionH relativeFrom="margin">
+              <wp:align>left</wp:align>
+            </wp:positionH>
+            <wp:positionV relativeFrom="paragraph">
+              <wp:posOffset>23495</wp:posOffset>
+            </wp:positionV>
+            <wp:extent cx="6640830" cy="6640830"/>
+            <wp:effectExtent l="0" t="0" r="7620" b="7620"/>
+            <wp:wrapSquare wrapText="bothSides"/>
             <wp:docPr id="13" name="Picture 13"/>
             <wp:cNvGraphicFramePr>
               <a:graphicFrameLocks xmlns:a="http://schemas.openxmlformats.org/drawingml/2006/main" noChangeAspect="1"/>
@@ -692,39 +980,70 @@
                     <pic:cNvPr id="1" name=""/>
                     <pic:cNvPicPr/>
                   </pic:nvPicPr>
-                  <pic:blipFill>
-                    <a:blip r:embed="rId16"/>
-                    <a:stretch>
-                      <a:fillRect/>
-                    </a:stretch>
+                  <pic:blipFill rotWithShape="1">
+                    <a:blip r:embed="rId16" cstate="print">
+                      <a:extLst>
+                        <a:ext uri="{28A0092B-C50C-407E-A947-70E740481C1C}">
+                          <a14:useLocalDpi xmlns:a14="http://schemas.microsoft.com/office/drawing/2010/main" val="0"/>
+                        </a:ext>
+                      </a:extLst>
+                    </a:blip>
+                    <a:srcRect l="59659" t="10416" r="7444" b="4578"/>
+                    <a:stretch/>
                   </pic:blipFill>
-                  <pic:spPr>
+                  <pic:spPr bwMode="auto">
                     <a:xfrm>
                       <a:off x="0" y="0"/>
-                      <a:ext cx="9777730" cy="3783965"/>
+                      <a:ext cx="6640830" cy="6640830"/>
                     </a:xfrm>
                     <a:prstGeom prst="rect">
                       <a:avLst/>
                     </a:prstGeom>
+                    <a:ln>
+                      <a:noFill/>
+                    </a:ln>
+                    <a:extLst>
+                      <a:ext uri="{53640926-AAD7-44D8-BBD7-CCE9431645EC}">
+                        <a14:shadowObscured xmlns:a14="http://schemas.microsoft.com/office/drawing/2010/main"/>
+                      </a:ext>
+                    </a:extLst>
                   </pic:spPr>
                 </pic:pic>
               </a:graphicData>
             </a:graphic>
-          </wp:inline>
+            <wp14:sizeRelH relativeFrom="margin">
+              <wp14:pctWidth>0</wp14:pctWidth>
+            </wp14:sizeRelH>
+            <wp14:sizeRelV relativeFrom="margin">
+              <wp14:pctHeight>0</wp14:pctHeight>
+            </wp14:sizeRelV>
+          </wp:anchor>
         </w:drawing>
       </w:r>
-    </w:p>
-    <w:p>
+      <w:r>
+        <w:br w:type="textWrapping" w:clear="all"/>
+      </w:r>
+    </w:p>
+    <w:p>
+      <w:pPr>
+        <w:jc w:val="center"/>
+      </w:pPr>
       <w:r>
         <w:t>Very LESS TIMESTEP = 0.01</w:t>
       </w:r>
     </w:p>
     <w:p>
+      <w:pPr>
+        <w:jc w:val="center"/>
+      </w:pPr>
       <w:r>
         <w:br w:type="page"/>
       </w:r>
     </w:p>
     <w:p>
+      <w:pPr>
+        <w:jc w:val="center"/>
+      </w:pPr>
       <w:r>
         <w:rPr>
           <w:noProof/>
@@ -732,8 +1051,8 @@
         <w:lastRenderedPageBreak/>
         <w:drawing>
           <wp:inline distT="0" distB="0" distL="0" distR="0" wp14:anchorId="46C64267" wp14:editId="4EAF5562">
-            <wp:extent cx="9777730" cy="3783965"/>
-            <wp:effectExtent l="0" t="0" r="0" b="6985"/>
+            <wp:extent cx="6545179" cy="6545179"/>
+            <wp:effectExtent l="0" t="0" r="8255" b="8255"/>
             <wp:docPr id="14" name="Picture 14"/>
             <wp:cNvGraphicFramePr>
               <a:graphicFrameLocks xmlns:a="http://schemas.openxmlformats.org/drawingml/2006/main" noChangeAspect="1"/>
@@ -745,20 +1064,27 @@
                     <pic:cNvPr id="1" name=""/>
                     <pic:cNvPicPr/>
                   </pic:nvPicPr>
-                  <pic:blipFill>
+                  <pic:blipFill rotWithShape="1">
                     <a:blip r:embed="rId17"/>
-                    <a:stretch>
-                      <a:fillRect/>
-                    </a:stretch>
+                    <a:srcRect l="59820" t="10416" r="7121" b="4159"/>
+                    <a:stretch/>
                   </pic:blipFill>
-                  <pic:spPr>
+                  <pic:spPr bwMode="auto">
                     <a:xfrm>
                       <a:off x="0" y="0"/>
-                      <a:ext cx="9777730" cy="3783965"/>
+                      <a:ext cx="6551600" cy="6551600"/>
                     </a:xfrm>
                     <a:prstGeom prst="rect">
                       <a:avLst/>
                     </a:prstGeom>
+                    <a:ln>
+                      <a:noFill/>
+                    </a:ln>
+                    <a:extLst>
+                      <a:ext uri="{53640926-AAD7-44D8-BBD7-CCE9431645EC}">
+                        <a14:shadowObscured xmlns:a14="http://schemas.microsoft.com/office/drawing/2010/main"/>
+                      </a:ext>
+                    </a:extLst>
                   </pic:spPr>
                 </pic:pic>
               </a:graphicData>
@@ -768,16 +1094,25 @@
       </w:r>
     </w:p>
     <w:p>
+      <w:pPr>
+        <w:jc w:val="center"/>
+      </w:pPr>
       <w:r>
         <w:t>TIMESTEP = 0.1</w:t>
       </w:r>
     </w:p>
     <w:p>
+      <w:pPr>
+        <w:jc w:val="center"/>
+      </w:pPr>
       <w:r>
         <w:br w:type="page"/>
       </w:r>
     </w:p>
     <w:p>
+      <w:pPr>
+        <w:jc w:val="center"/>
+      </w:pPr>
       <w:r>
         <w:rPr>
           <w:noProof/>
@@ -785,8 +1120,8 @@
         <w:lastRenderedPageBreak/>
         <w:drawing>
           <wp:inline distT="0" distB="0" distL="0" distR="0" wp14:anchorId="3171155B" wp14:editId="2E864FAD">
-            <wp:extent cx="9777730" cy="3783965"/>
-            <wp:effectExtent l="0" t="0" r="0" b="6985"/>
+            <wp:extent cx="6495395" cy="6400800"/>
+            <wp:effectExtent l="0" t="0" r="1270" b="0"/>
             <wp:docPr id="15" name="Picture 15"/>
             <wp:cNvGraphicFramePr>
               <a:graphicFrameLocks xmlns:a="http://schemas.openxmlformats.org/drawingml/2006/main" noChangeAspect="1"/>
@@ -798,20 +1133,27 @@
                     <pic:cNvPr id="1" name=""/>
                     <pic:cNvPicPr/>
                   </pic:nvPicPr>
-                  <pic:blipFill>
+                  <pic:blipFill rotWithShape="1">
                     <a:blip r:embed="rId18"/>
-                    <a:stretch>
-                      <a:fillRect/>
-                    </a:stretch>
+                    <a:srcRect l="59820" t="10832" r="6960" b="4576"/>
+                    <a:stretch/>
                   </pic:blipFill>
-                  <pic:spPr>
+                  <pic:spPr bwMode="auto">
                     <a:xfrm>
                       <a:off x="0" y="0"/>
-                      <a:ext cx="9777730" cy="3783965"/>
+                      <a:ext cx="6501420" cy="6406737"/>
                     </a:xfrm>
                     <a:prstGeom prst="rect">
                       <a:avLst/>
                     </a:prstGeom>
+                    <a:ln>
+                      <a:noFill/>
+                    </a:ln>
+                    <a:extLst>
+                      <a:ext uri="{53640926-AAD7-44D8-BBD7-CCE9431645EC}">
+                        <a14:shadowObscured xmlns:a14="http://schemas.microsoft.com/office/drawing/2010/main"/>
+                      </a:ext>
+                    </a:extLst>
                   </pic:spPr>
                 </pic:pic>
               </a:graphicData>
@@ -821,14 +1163,15 @@
       </w:r>
     </w:p>
     <w:p>
+      <w:pPr>
+        <w:jc w:val="center"/>
+      </w:pPr>
       <w:r>
         <w:t>TIMESTEP = 1</w:t>
       </w:r>
-      <w:bookmarkStart w:id="0" w:name="_GoBack"/>
-      <w:bookmarkEnd w:id="0"/>
     </w:p>
     <w:sectPr>
-      <w:pgSz w:w="16838" w:h="11906" w:orient="landscape" w:code="9"/>
+      <w:pgSz w:w="11906" w:h="16838" w:code="9"/>
       <w:pgMar w:top="720" w:right="720" w:bottom="720" w:left="720" w:header="720" w:footer="720" w:gutter="0"/>
       <w:cols w:space="720"/>
       <w:docGrid w:linePitch="360"/>

</xml_diff>